<commit_message>
Changes in Bidirectional Layers
</commit_message>
<xml_diff>
--- a/Link To Colab Notebooks.docx
+++ b/Link To Colab Notebooks.docx
@@ -18,7 +18,27 @@
           <w:sz w:val="40"/>
           <w:szCs w:val="40"/>
         </w:rPr>
-        <w:t>Link to Colab notebooks:</w:t>
+        <w:t xml:space="preserve">Link to </w:t>
+      </w:r>
+      <w:proofErr w:type="spellStart"/>
+      <w:r>
+        <w:rPr>
+          <w:b/>
+          <w:bCs/>
+          <w:sz w:val="40"/>
+          <w:szCs w:val="40"/>
+        </w:rPr>
+        <w:t>Colab</w:t>
+      </w:r>
+      <w:proofErr w:type="spellEnd"/>
+      <w:r>
+        <w:rPr>
+          <w:b/>
+          <w:bCs/>
+          <w:sz w:val="40"/>
+          <w:szCs w:val="40"/>
+        </w:rPr>
+        <w:t xml:space="preserve"> notebooks:</w:t>
       </w:r>
     </w:p>
     <w:p>
@@ -35,8 +55,13 @@
       </w:hyperlink>
     </w:p>
     <w:p>
-      <w:r>
-        <w:t xml:space="preserve">Distilbert base: </w:t>
+      <w:proofErr w:type="spellStart"/>
+      <w:r>
+        <w:t>Distilbert</w:t>
+      </w:r>
+      <w:proofErr w:type="spellEnd"/>
+      <w:r>
+        <w:t xml:space="preserve"> base: </w:t>
       </w:r>
       <w:hyperlink r:id="rId5" w:history="1">
         <w:r>
@@ -48,8 +73,21 @@
       </w:hyperlink>
     </w:p>
     <w:p>
-      <w:r>
-        <w:t xml:space="preserve">Distilbert base + BiGRU: </w:t>
+      <w:proofErr w:type="spellStart"/>
+      <w:r>
+        <w:t>Distilbert</w:t>
+      </w:r>
+      <w:proofErr w:type="spellEnd"/>
+      <w:r>
+        <w:t xml:space="preserve"> base + </w:t>
+      </w:r>
+      <w:proofErr w:type="spellStart"/>
+      <w:r>
+        <w:t>BiGRU</w:t>
+      </w:r>
+      <w:proofErr w:type="spellEnd"/>
+      <w:r>
+        <w:t xml:space="preserve">: </w:t>
       </w:r>
       <w:r>
         <w:t xml:space="preserve"> </w:t>
@@ -64,33 +102,39 @@
       </w:hyperlink>
     </w:p>
     <w:p>
-      <w:r>
-        <w:t>Distilbert base + Bi</w:t>
-      </w:r>
-      <w:r>
-        <w:t>LSTM</w:t>
-      </w:r>
-      <w:r>
-        <w:t>:</w:t>
-      </w:r>
-      <w:r>
-        <w:t xml:space="preserve"> </w:t>
+      <w:proofErr w:type="spellStart"/>
+      <w:r>
+        <w:t>Distilbert</w:t>
+      </w:r>
+      <w:proofErr w:type="spellEnd"/>
+      <w:r>
+        <w:t xml:space="preserve"> base + </w:t>
+      </w:r>
+      <w:proofErr w:type="spellStart"/>
+      <w:r>
+        <w:t>BiLSTM</w:t>
+      </w:r>
+      <w:proofErr w:type="spellEnd"/>
+      <w:r>
+        <w:t xml:space="preserve">: </w:t>
       </w:r>
       <w:hyperlink r:id="rId7" w:history="1">
         <w:r>
           <w:rPr>
             <w:rStyle w:val="Hyperlink"/>
           </w:rPr>
-          <w:t>https://colab.research.google.com/drive/1qF4h6hzpGsbfzv7VE9aGnxxBpwvfvK18?usp=sharing</w:t>
+          <w:t>https://colab.research.google.com/drive/1CgP8ROmULGMiNMYF--MnyoGZ_F5DAGa_</w:t>
         </w:r>
       </w:hyperlink>
     </w:p>
     <w:p>
-      <w:r>
-        <w:t>Distilbert base</w:t>
-      </w:r>
-      <w:r>
-        <w:t xml:space="preserve"> without emoji: </w:t>
+      <w:proofErr w:type="spellStart"/>
+      <w:r>
+        <w:t>Distilbert</w:t>
+      </w:r>
+      <w:proofErr w:type="spellEnd"/>
+      <w:r>
+        <w:t xml:space="preserve"> base without emoji: </w:t>
       </w:r>
       <w:hyperlink r:id="rId8" w:history="1">
         <w:r>
@@ -102,15 +146,19 @@
       </w:hyperlink>
     </w:p>
     <w:p>
-      <w:r>
-        <w:t>Distilbert base</w:t>
-      </w:r>
-      <w:r>
-        <w:t xml:space="preserve"> </w:t>
-      </w:r>
-      <w:r>
-        <w:t>without emoji + BiGRU</w:t>
-      </w:r>
+      <w:proofErr w:type="spellStart"/>
+      <w:r>
+        <w:t>Distilbert</w:t>
+      </w:r>
+      <w:proofErr w:type="spellEnd"/>
+      <w:r>
+        <w:t xml:space="preserve"> base without emoji + </w:t>
+      </w:r>
+      <w:proofErr w:type="spellStart"/>
+      <w:r>
+        <w:t>BiGRU</w:t>
+      </w:r>
+      <w:proofErr w:type="spellEnd"/>
       <w:r>
         <w:t xml:space="preserve">: </w:t>
       </w:r>
@@ -119,20 +167,24 @@
           <w:rPr>
             <w:rStyle w:val="Hyperlink"/>
           </w:rPr>
-          <w:t>https://colab.research.google.com/drive/1mhk7WDA0XR-OI-4yIMGEuzRAOH2r2GAO?usp=sharing</w:t>
+          <w:t>https://colab.research.google.com/drive/1lD-coWxRkYdsajW76dH-c6eHYEQ6QDr1</w:t>
         </w:r>
       </w:hyperlink>
     </w:p>
     <w:p>
-      <w:r>
-        <w:t>Distilbert base</w:t>
-      </w:r>
-      <w:r>
-        <w:t xml:space="preserve"> </w:t>
-      </w:r>
-      <w:r>
-        <w:t>without emoji + BiLSTM</w:t>
-      </w:r>
+      <w:proofErr w:type="spellStart"/>
+      <w:r>
+        <w:t>Distilbert</w:t>
+      </w:r>
+      <w:proofErr w:type="spellEnd"/>
+      <w:r>
+        <w:t xml:space="preserve"> base without emoji + </w:t>
+      </w:r>
+      <w:proofErr w:type="spellStart"/>
+      <w:r>
+        <w:t>BiLSTM</w:t>
+      </w:r>
+      <w:proofErr w:type="spellEnd"/>
       <w:r>
         <w:t xml:space="preserve">: </w:t>
       </w:r>
@@ -146,8 +198,13 @@
       </w:hyperlink>
     </w:p>
     <w:p>
-      <w:r>
-        <w:t xml:space="preserve">RoBERTa Base: </w:t>
+      <w:proofErr w:type="spellStart"/>
+      <w:r>
+        <w:t>RoBERTa</w:t>
+      </w:r>
+      <w:proofErr w:type="spellEnd"/>
+      <w:r>
+        <w:t xml:space="preserve"> Base: </w:t>
       </w:r>
       <w:hyperlink r:id="rId11" w:history="1">
         <w:r>
@@ -159,37 +216,58 @@
       </w:hyperlink>
     </w:p>
     <w:p>
-      <w:r>
-        <w:t>RoBERTa Base</w:t>
-      </w:r>
-      <w:r>
-        <w:t xml:space="preserve"> + BiGRU: </w:t>
+      <w:proofErr w:type="spellStart"/>
+      <w:r>
+        <w:t>RoBERTa</w:t>
+      </w:r>
+      <w:proofErr w:type="spellEnd"/>
+      <w:r>
+        <w:t xml:space="preserve"> Base + </w:t>
+      </w:r>
+      <w:proofErr w:type="spellStart"/>
+      <w:r>
+        <w:t>BiGRU</w:t>
+      </w:r>
+      <w:proofErr w:type="spellEnd"/>
+      <w:r>
+        <w:t xml:space="preserve">: </w:t>
       </w:r>
       <w:hyperlink r:id="rId12" w:history="1">
         <w:r>
           <w:rPr>
             <w:rStyle w:val="Hyperlink"/>
           </w:rPr>
-          <w:t>https://colab.research.google.com/drive/1RJXO6I_Eo3eoAlIvdfX1SBg9vLp7fV_x?usp=sharing</w:t>
+          <w:t>https://colab.research.google.com/drive/1el8obLkOSWVnlOM-rlNmLmqY3x0U7YYV</w:t>
         </w:r>
       </w:hyperlink>
     </w:p>
     <w:p>
-      <w:r>
-        <w:t>RoBERTa Base</w:t>
-      </w:r>
-      <w:r>
-        <w:t xml:space="preserve"> + BiLSTM: </w:t>
+      <w:proofErr w:type="spellStart"/>
+      <w:r>
+        <w:t>RoBERTa</w:t>
+      </w:r>
+      <w:proofErr w:type="spellEnd"/>
+      <w:r>
+        <w:t xml:space="preserve"> Base + </w:t>
+      </w:r>
+      <w:proofErr w:type="spellStart"/>
+      <w:r>
+        <w:t>BiLSTM</w:t>
+      </w:r>
+      <w:proofErr w:type="spellEnd"/>
+      <w:r>
+        <w:t xml:space="preserve">: </w:t>
       </w:r>
       <w:hyperlink r:id="rId13" w:history="1">
         <w:r>
           <w:rPr>
             <w:rStyle w:val="Hyperlink"/>
           </w:rPr>
-          <w:t>https://colab.research.google.com/drive/19DswSqFoqvyNmCnFKaRSE5JekpH0d5-h?usp=sharing</w:t>
+          <w:t>https://colab.research.google.com/drive/1grjP9yc8orjjgaHXnRm1yAKUkaMJKtwr</w:t>
         </w:r>
       </w:hyperlink>
     </w:p>
+    <w:p/>
     <w:p/>
     <w:sectPr>
       <w:pgSz w:w="12240" w:h="15840"/>

</xml_diff>